<commit_message>
day 9 10 documents generated
</commit_message>
<xml_diff>
--- a/Database/database learning plan.docx
+++ b/Database/database learning plan.docx
@@ -146,15 +146,6 @@
       </w:r>
     </w:p>
     <w:p>
-      <w:r>
-        <w:rPr>
-          <w:b/>
-          <w:bCs/>
-        </w:rPr>
-        <w:t>Week 10: Database Administration &amp; SRE Concerns</w:t>
-      </w:r>
-    </w:p>
-    <w:p>
       <w:pPr>
         <w:numPr>
           <w:ilvl w:val="0"/>
@@ -178,23 +169,93 @@
           <w:ilvl w:val="0"/>
           <w:numId w:val="2"/>
         </w:numPr>
-      </w:pPr>
-      <w:r>
-        <w:rPr>
-          <w:b/>
-          <w:bCs/>
-        </w:rPr>
-        <w:t>Day 7:</w:t>
-      </w:r>
-      <w:r>
-        <w:t xml:space="preserve"> Performance Tuning Introduction: What are Indexes? How do they speed up queries? Using EXPLAIN (or equivalent) to understand query execution. </w:t>
-      </w:r>
-      <w:r>
-        <w:rPr>
-          <w:i/>
-          <w:iCs/>
-        </w:rPr>
-        <w:t>Lab: Add indexes to tables and observe performance changes.</w:t>
+        <w:rPr>
+          <w:b/>
+          <w:bCs/>
+        </w:rPr>
+      </w:pPr>
+      <w:r>
+        <w:rPr>
+          <w:b/>
+          <w:bCs/>
+        </w:rPr>
+        <w:t>Day 7: Performance Tuning Fundamentals - Indexes &amp; Query Execution</w:t>
+      </w:r>
+    </w:p>
+    <w:p>
+      <w:pPr>
+        <w:numPr>
+          <w:ilvl w:val="1"/>
+          <w:numId w:val="2"/>
+        </w:numPr>
+        <w:rPr>
+          <w:b/>
+          <w:bCs/>
+        </w:rPr>
+      </w:pPr>
+      <w:r>
+        <w:rPr>
+          <w:b/>
+          <w:bCs/>
+        </w:rPr>
+        <w:t>Focus on index types, creation, and benefits</w:t>
+      </w:r>
+    </w:p>
+    <w:p>
+      <w:pPr>
+        <w:numPr>
+          <w:ilvl w:val="1"/>
+          <w:numId w:val="2"/>
+        </w:numPr>
+        <w:rPr>
+          <w:b/>
+          <w:bCs/>
+        </w:rPr>
+      </w:pPr>
+      <w:r>
+        <w:rPr>
+          <w:b/>
+          <w:bCs/>
+        </w:rPr>
+        <w:t>Understanding execution plans and query lifecycle</w:t>
+      </w:r>
+    </w:p>
+    <w:p>
+      <w:pPr>
+        <w:numPr>
+          <w:ilvl w:val="1"/>
+          <w:numId w:val="2"/>
+        </w:numPr>
+        <w:rPr>
+          <w:b/>
+          <w:bCs/>
+        </w:rPr>
+      </w:pPr>
+      <w:r>
+        <w:rPr>
+          <w:b/>
+          <w:bCs/>
+        </w:rPr>
+        <w:t>Index design principles and implementation</w:t>
+      </w:r>
+    </w:p>
+    <w:p>
+      <w:pPr>
+        <w:numPr>
+          <w:ilvl w:val="1"/>
+          <w:numId w:val="2"/>
+        </w:numPr>
+        <w:rPr>
+          <w:b/>
+          <w:bCs/>
+        </w:rPr>
+      </w:pPr>
+      <w:r>
+        <w:rPr>
+          <w:b/>
+          <w:bCs/>
+        </w:rPr>
+        <w:t>Analyzing and optimizing basic queries</w:t>
       </w:r>
     </w:p>
     <w:p>
@@ -203,23 +264,112 @@
           <w:ilvl w:val="0"/>
           <w:numId w:val="2"/>
         </w:numPr>
-      </w:pPr>
-      <w:r>
-        <w:rPr>
-          <w:b/>
-          <w:bCs/>
-        </w:rPr>
-        <w:t>Day 8:</w:t>
-      </w:r>
-      <w:r>
-        <w:t xml:space="preserve"> Reliability - Backups: Why backups are essential. Types of backups (full, incremental). </w:t>
-      </w:r>
-      <w:r>
-        <w:rPr>
-          <w:i/>
-          <w:iCs/>
-        </w:rPr>
-        <w:t>Lab: Perform a manual database backup and restore.</w:t>
+        <w:rPr>
+          <w:b/>
+          <w:bCs/>
+        </w:rPr>
+      </w:pPr>
+      <w:r>
+        <w:rPr>
+          <w:b/>
+          <w:bCs/>
+        </w:rPr>
+        <w:t>Day 8: Advanced Performance Tuning &amp; Monitoring</w:t>
+      </w:r>
+    </w:p>
+    <w:p>
+      <w:pPr>
+        <w:numPr>
+          <w:ilvl w:val="1"/>
+          <w:numId w:val="2"/>
+        </w:numPr>
+        <w:rPr>
+          <w:b/>
+          <w:bCs/>
+        </w:rPr>
+      </w:pPr>
+      <w:r>
+        <w:rPr>
+          <w:b/>
+          <w:bCs/>
+        </w:rPr>
+        <w:t>Query optimization beyond indexes</w:t>
+      </w:r>
+    </w:p>
+    <w:p>
+      <w:pPr>
+        <w:numPr>
+          <w:ilvl w:val="1"/>
+          <w:numId w:val="2"/>
+        </w:numPr>
+        <w:rPr>
+          <w:b/>
+          <w:bCs/>
+        </w:rPr>
+      </w:pPr>
+      <w:r>
+        <w:rPr>
+          <w:b/>
+          <w:bCs/>
+        </w:rPr>
+        <w:t>Database configuration parameters</w:t>
+      </w:r>
+    </w:p>
+    <w:p>
+      <w:pPr>
+        <w:numPr>
+          <w:ilvl w:val="1"/>
+          <w:numId w:val="2"/>
+        </w:numPr>
+        <w:rPr>
+          <w:b/>
+          <w:bCs/>
+        </w:rPr>
+      </w:pPr>
+      <w:r>
+        <w:rPr>
+          <w:b/>
+          <w:bCs/>
+        </w:rPr>
+        <w:t>Monitoring and diagnostics tools</w:t>
+      </w:r>
+    </w:p>
+    <w:p>
+      <w:pPr>
+        <w:numPr>
+          <w:ilvl w:val="1"/>
+          <w:numId w:val="2"/>
+        </w:numPr>
+        <w:rPr>
+          <w:b/>
+          <w:bCs/>
+        </w:rPr>
+      </w:pPr>
+      <w:r>
+        <w:rPr>
+          <w:b/>
+          <w:bCs/>
+        </w:rPr>
+        <w:t>Database maintenance operations</w:t>
+      </w:r>
+    </w:p>
+    <w:p>
+      <w:pPr>
+        <w:numPr>
+          <w:ilvl w:val="1"/>
+          <w:numId w:val="2"/>
+        </w:numPr>
+        <w:rPr>
+          <w:b/>
+          <w:bCs/>
+        </w:rPr>
+      </w:pPr>
+      <w:r>
+        <w:rPr>
+          <w:b/>
+          <w:bCs/>
+        </w:rPr>
+        <w:t>Performance tuning in production environments</w:t>
       </w:r>
     </w:p>
     <w:p>
@@ -234,43 +384,27 @@
           <w:b/>
           <w:bCs/>
         </w:rPr>
-        <w:t>Day 9:</w:t>
-      </w:r>
-      <w:r>
-        <w:t xml:space="preserve"> Reliability - Replication Introduction: Basic concept (master-slave/primary-replica). High Availability overview. </w:t>
-      </w:r>
-      <w:r>
-        <w:rPr>
-          <w:i/>
-          <w:iCs/>
-        </w:rPr>
-        <w:t>Discussion: How replication helps reliability.</w:t>
-      </w:r>
-    </w:p>
-    <w:p>
-      <w:pPr>
-        <w:numPr>
-          <w:ilvl w:val="0"/>
-          <w:numId w:val="2"/>
-        </w:numPr>
-      </w:pPr>
-      <w:r>
-        <w:rPr>
-          <w:b/>
-          <w:bCs/>
-        </w:rPr>
-        <w:t>Day 10:</w:t>
-      </w:r>
-      <w:r>
-        <w:t xml:space="preserve"> Project Work: Build the CRUD application interface (can be a simple command-line tool or basic web interface). Implement performance analysis (EXPLAIN) on project queries. </w:t>
-      </w:r>
-      <w:r>
-        <w:rPr>
-          <w:i/>
-          <w:iCs/>
-        </w:rPr>
-        <w:t>Demo: Showcase the working CRUD app and explain performance findings.</w:t>
-      </w:r>
+        <w:t xml:space="preserve">Day </w:t>
+      </w:r>
+      <w:r>
+        <w:rPr>
+          <w:b/>
+          <w:bCs/>
+        </w:rPr>
+        <w:t>9</w:t>
+      </w:r>
+      <w:r>
+        <w:rPr>
+          <w:b/>
+          <w:bCs/>
+        </w:rPr>
+        <w:t xml:space="preserve"> – 10:  The review of the previous training materials comparison to NoSQL database such as Cassandra, Kafka and DynamoDB.</w:t>
+      </w:r>
+    </w:p>
+    <w:p>
+      <w:pPr>
+        <w:ind w:left="720"/>
+      </w:pPr>
     </w:p>
     <w:p>
       <w:r>
@@ -287,6 +421,7 @@
           <w:b/>
           <w:bCs/>
         </w:rPr>
+        <w:lastRenderedPageBreak/>
         <w:t>Week 11: Core Cloud Concepts &amp; Services</w:t>
       </w:r>
     </w:p>
@@ -370,7 +505,6 @@
           <w:b/>
           <w:bCs/>
         </w:rPr>
-        <w:lastRenderedPageBreak/>
         <w:t>Day 14:</w:t>
       </w:r>
       <w:r>
@@ -544,6 +678,155 @@
 <file path=word/numbering.xml><?xml version="1.0" encoding="utf-8"?>
 <w:numbering xmlns:wpc="http://schemas.microsoft.com/office/word/2010/wordprocessingCanvas" xmlns:cx="http://schemas.microsoft.com/office/drawing/2014/chartex" xmlns:cx1="http://schemas.microsoft.com/office/drawing/2015/9/8/chartex" xmlns:cx2="http://schemas.microsoft.com/office/drawing/2015/10/21/chartex" xmlns:cx3="http://schemas.microsoft.com/office/drawing/2016/5/9/chartex" xmlns:cx4="http://schemas.microsoft.com/office/drawing/2016/5/10/chartex" xmlns:cx5="http://schemas.microsoft.com/office/drawing/2016/5/11/chartex" xmlns:cx6="http://schemas.microsoft.com/office/drawing/2016/5/12/chartex" xmlns:cx7="http://schemas.microsoft.com/office/drawing/2016/5/13/chartex" xmlns:cx8="http://schemas.microsoft.com/office/drawing/2016/5/14/chartex" xmlns:mc="http://schemas.openxmlformats.org/markup-compatibility/2006" xmlns:aink="http://schemas.microsoft.com/office/drawing/2016/ink" xmlns:am3d="http://schemas.microsoft.com/office/drawing/2017/model3d" xmlns:o="urn:schemas-microsoft-com:office:office" xmlns:oel="http://schemas.microsoft.com/office/2019/extlst" xmlns:r="http://schemas.openxmlformats.org/officeDocument/2006/relationships" xmlns:m="http://schemas.openxmlformats.org/officeDocument/2006/math" xmlns:v="urn:schemas-microsoft-com:vml" xmlns:wp14="http://schemas.microsoft.com/office/word/2010/wordprocessingDrawing" xmlns:wp="http://schemas.openxmlformats.org/drawingml/2006/wordprocessingDrawing" xmlns:w10="urn:schemas-microsoft-com:office:word" xmlns:w="http://schemas.openxmlformats.org/wordprocessingml/2006/main" xmlns:w14="http://schemas.microsoft.com/office/word/2010/wordml" xmlns:w15="http://schemas.microsoft.com/office/word/2012/wordml" xmlns:w16cex="http://schemas.microsoft.com/office/word/2018/wordml/cex" xmlns:w16cid="http://schemas.microsoft.com/office/word/2016/wordml/cid" xmlns:w16="http://schemas.microsoft.com/office/word/2018/wordml" xmlns:w16du="http://schemas.microsoft.com/office/word/2023/wordml/word16du" xmlns:w16sdtdh="http://schemas.microsoft.com/office/word/2020/wordml/sdtdatahash" xmlns:w16sdtfl="http://schemas.microsoft.com/office/word/2024/wordml/sdtformatlock" xmlns:w16se="http://schemas.microsoft.com/office/word/2015/wordml/symex" xmlns:wpg="http://schemas.microsoft.com/office/word/2010/wordprocessingGroup" xmlns:wpi="http://schemas.microsoft.com/office/word/2010/wordprocessingInk" xmlns:wne="http://schemas.microsoft.com/office/word/2006/wordml" xmlns:wps="http://schemas.microsoft.com/office/word/2010/wordprocessingShape" mc:Ignorable="w14 w15 w16se w16cid w16 w16cex w16sdtdh w16sdtfl w16du wp14">
   <w:abstractNum w:abstractNumId="0" w15:restartNumberingAfterBreak="0">
+    <w:nsid w:val="160B48F0"/>
+    <w:multiLevelType w:val="multilevel"/>
+    <w:tmpl w:val="A3B6E94E"/>
+    <w:lvl w:ilvl="0">
+      <w:start w:val="1"/>
+      <w:numFmt w:val="bullet"/>
+      <w:lvlText w:val=""/>
+      <w:lvlJc w:val="left"/>
+      <w:pPr>
+        <w:tabs>
+          <w:tab w:val="num" w:pos="720"/>
+        </w:tabs>
+        <w:ind w:left="720" w:hanging="360"/>
+      </w:pPr>
+      <w:rPr>
+        <w:rFonts w:ascii="Symbol" w:hAnsi="Symbol" w:hint="default"/>
+        <w:sz w:val="20"/>
+      </w:rPr>
+    </w:lvl>
+    <w:lvl w:ilvl="1" w:tentative="1">
+      <w:start w:val="1"/>
+      <w:numFmt w:val="bullet"/>
+      <w:lvlText w:val="o"/>
+      <w:lvlJc w:val="left"/>
+      <w:pPr>
+        <w:tabs>
+          <w:tab w:val="num" w:pos="1440"/>
+        </w:tabs>
+        <w:ind w:left="1440" w:hanging="360"/>
+      </w:pPr>
+      <w:rPr>
+        <w:rFonts w:ascii="Courier New" w:hAnsi="Courier New" w:hint="default"/>
+        <w:sz w:val="20"/>
+      </w:rPr>
+    </w:lvl>
+    <w:lvl w:ilvl="2" w:tentative="1">
+      <w:start w:val="1"/>
+      <w:numFmt w:val="bullet"/>
+      <w:lvlText w:val=""/>
+      <w:lvlJc w:val="left"/>
+      <w:pPr>
+        <w:tabs>
+          <w:tab w:val="num" w:pos="2160"/>
+        </w:tabs>
+        <w:ind w:left="2160" w:hanging="360"/>
+      </w:pPr>
+      <w:rPr>
+        <w:rFonts w:ascii="Wingdings" w:hAnsi="Wingdings" w:hint="default"/>
+        <w:sz w:val="20"/>
+      </w:rPr>
+    </w:lvl>
+    <w:lvl w:ilvl="3" w:tentative="1">
+      <w:start w:val="1"/>
+      <w:numFmt w:val="bullet"/>
+      <w:lvlText w:val=""/>
+      <w:lvlJc w:val="left"/>
+      <w:pPr>
+        <w:tabs>
+          <w:tab w:val="num" w:pos="2880"/>
+        </w:tabs>
+        <w:ind w:left="2880" w:hanging="360"/>
+      </w:pPr>
+      <w:rPr>
+        <w:rFonts w:ascii="Wingdings" w:hAnsi="Wingdings" w:hint="default"/>
+        <w:sz w:val="20"/>
+      </w:rPr>
+    </w:lvl>
+    <w:lvl w:ilvl="4" w:tentative="1">
+      <w:start w:val="1"/>
+      <w:numFmt w:val="bullet"/>
+      <w:lvlText w:val=""/>
+      <w:lvlJc w:val="left"/>
+      <w:pPr>
+        <w:tabs>
+          <w:tab w:val="num" w:pos="3600"/>
+        </w:tabs>
+        <w:ind w:left="3600" w:hanging="360"/>
+      </w:pPr>
+      <w:rPr>
+        <w:rFonts w:ascii="Wingdings" w:hAnsi="Wingdings" w:hint="default"/>
+        <w:sz w:val="20"/>
+      </w:rPr>
+    </w:lvl>
+    <w:lvl w:ilvl="5" w:tentative="1">
+      <w:start w:val="1"/>
+      <w:numFmt w:val="bullet"/>
+      <w:lvlText w:val=""/>
+      <w:lvlJc w:val="left"/>
+      <w:pPr>
+        <w:tabs>
+          <w:tab w:val="num" w:pos="4320"/>
+        </w:tabs>
+        <w:ind w:left="4320" w:hanging="360"/>
+      </w:pPr>
+      <w:rPr>
+        <w:rFonts w:ascii="Wingdings" w:hAnsi="Wingdings" w:hint="default"/>
+        <w:sz w:val="20"/>
+      </w:rPr>
+    </w:lvl>
+    <w:lvl w:ilvl="6" w:tentative="1">
+      <w:start w:val="1"/>
+      <w:numFmt w:val="bullet"/>
+      <w:lvlText w:val=""/>
+      <w:lvlJc w:val="left"/>
+      <w:pPr>
+        <w:tabs>
+          <w:tab w:val="num" w:pos="5040"/>
+        </w:tabs>
+        <w:ind w:left="5040" w:hanging="360"/>
+      </w:pPr>
+      <w:rPr>
+        <w:rFonts w:ascii="Wingdings" w:hAnsi="Wingdings" w:hint="default"/>
+        <w:sz w:val="20"/>
+      </w:rPr>
+    </w:lvl>
+    <w:lvl w:ilvl="7" w:tentative="1">
+      <w:start w:val="1"/>
+      <w:numFmt w:val="bullet"/>
+      <w:lvlText w:val=""/>
+      <w:lvlJc w:val="left"/>
+      <w:pPr>
+        <w:tabs>
+          <w:tab w:val="num" w:pos="5760"/>
+        </w:tabs>
+        <w:ind w:left="5760" w:hanging="360"/>
+      </w:pPr>
+      <w:rPr>
+        <w:rFonts w:ascii="Wingdings" w:hAnsi="Wingdings" w:hint="default"/>
+        <w:sz w:val="20"/>
+      </w:rPr>
+    </w:lvl>
+    <w:lvl w:ilvl="8" w:tentative="1">
+      <w:start w:val="1"/>
+      <w:numFmt w:val="bullet"/>
+      <w:lvlText w:val=""/>
+      <w:lvlJc w:val="left"/>
+      <w:pPr>
+        <w:tabs>
+          <w:tab w:val="num" w:pos="6480"/>
+        </w:tabs>
+        <w:ind w:left="6480" w:hanging="360"/>
+      </w:pPr>
+      <w:rPr>
+        <w:rFonts w:ascii="Wingdings" w:hAnsi="Wingdings" w:hint="default"/>
+        <w:sz w:val="20"/>
+      </w:rPr>
+    </w:lvl>
+  </w:abstractNum>
+  <w:abstractNum w:abstractNumId="1" w15:restartNumberingAfterBreak="0">
     <w:nsid w:val="1A793716"/>
     <w:multiLevelType w:val="multilevel"/>
     <w:tmpl w:val="186EB568"/>
@@ -692,7 +975,156 @@
       </w:rPr>
     </w:lvl>
   </w:abstractNum>
-  <w:abstractNum w:abstractNumId="1" w15:restartNumberingAfterBreak="0">
+  <w:abstractNum w:abstractNumId="2" w15:restartNumberingAfterBreak="0">
+    <w:nsid w:val="31D7399F"/>
+    <w:multiLevelType w:val="multilevel"/>
+    <w:tmpl w:val="A7AAB610"/>
+    <w:lvl w:ilvl="0">
+      <w:start w:val="1"/>
+      <w:numFmt w:val="bullet"/>
+      <w:lvlText w:val=""/>
+      <w:lvlJc w:val="left"/>
+      <w:pPr>
+        <w:tabs>
+          <w:tab w:val="num" w:pos="720"/>
+        </w:tabs>
+        <w:ind w:left="720" w:hanging="360"/>
+      </w:pPr>
+      <w:rPr>
+        <w:rFonts w:ascii="Symbol" w:hAnsi="Symbol" w:hint="default"/>
+        <w:sz w:val="20"/>
+      </w:rPr>
+    </w:lvl>
+    <w:lvl w:ilvl="1" w:tentative="1">
+      <w:start w:val="1"/>
+      <w:numFmt w:val="bullet"/>
+      <w:lvlText w:val="o"/>
+      <w:lvlJc w:val="left"/>
+      <w:pPr>
+        <w:tabs>
+          <w:tab w:val="num" w:pos="1440"/>
+        </w:tabs>
+        <w:ind w:left="1440" w:hanging="360"/>
+      </w:pPr>
+      <w:rPr>
+        <w:rFonts w:ascii="Courier New" w:hAnsi="Courier New" w:hint="default"/>
+        <w:sz w:val="20"/>
+      </w:rPr>
+    </w:lvl>
+    <w:lvl w:ilvl="2" w:tentative="1">
+      <w:start w:val="1"/>
+      <w:numFmt w:val="bullet"/>
+      <w:lvlText w:val=""/>
+      <w:lvlJc w:val="left"/>
+      <w:pPr>
+        <w:tabs>
+          <w:tab w:val="num" w:pos="2160"/>
+        </w:tabs>
+        <w:ind w:left="2160" w:hanging="360"/>
+      </w:pPr>
+      <w:rPr>
+        <w:rFonts w:ascii="Wingdings" w:hAnsi="Wingdings" w:hint="default"/>
+        <w:sz w:val="20"/>
+      </w:rPr>
+    </w:lvl>
+    <w:lvl w:ilvl="3" w:tentative="1">
+      <w:start w:val="1"/>
+      <w:numFmt w:val="bullet"/>
+      <w:lvlText w:val=""/>
+      <w:lvlJc w:val="left"/>
+      <w:pPr>
+        <w:tabs>
+          <w:tab w:val="num" w:pos="2880"/>
+        </w:tabs>
+        <w:ind w:left="2880" w:hanging="360"/>
+      </w:pPr>
+      <w:rPr>
+        <w:rFonts w:ascii="Wingdings" w:hAnsi="Wingdings" w:hint="default"/>
+        <w:sz w:val="20"/>
+      </w:rPr>
+    </w:lvl>
+    <w:lvl w:ilvl="4" w:tentative="1">
+      <w:start w:val="1"/>
+      <w:numFmt w:val="bullet"/>
+      <w:lvlText w:val=""/>
+      <w:lvlJc w:val="left"/>
+      <w:pPr>
+        <w:tabs>
+          <w:tab w:val="num" w:pos="3600"/>
+        </w:tabs>
+        <w:ind w:left="3600" w:hanging="360"/>
+      </w:pPr>
+      <w:rPr>
+        <w:rFonts w:ascii="Wingdings" w:hAnsi="Wingdings" w:hint="default"/>
+        <w:sz w:val="20"/>
+      </w:rPr>
+    </w:lvl>
+    <w:lvl w:ilvl="5" w:tentative="1">
+      <w:start w:val="1"/>
+      <w:numFmt w:val="bullet"/>
+      <w:lvlText w:val=""/>
+      <w:lvlJc w:val="left"/>
+      <w:pPr>
+        <w:tabs>
+          <w:tab w:val="num" w:pos="4320"/>
+        </w:tabs>
+        <w:ind w:left="4320" w:hanging="360"/>
+      </w:pPr>
+      <w:rPr>
+        <w:rFonts w:ascii="Wingdings" w:hAnsi="Wingdings" w:hint="default"/>
+        <w:sz w:val="20"/>
+      </w:rPr>
+    </w:lvl>
+    <w:lvl w:ilvl="6" w:tentative="1">
+      <w:start w:val="1"/>
+      <w:numFmt w:val="bullet"/>
+      <w:lvlText w:val=""/>
+      <w:lvlJc w:val="left"/>
+      <w:pPr>
+        <w:tabs>
+          <w:tab w:val="num" w:pos="5040"/>
+        </w:tabs>
+        <w:ind w:left="5040" w:hanging="360"/>
+      </w:pPr>
+      <w:rPr>
+        <w:rFonts w:ascii="Wingdings" w:hAnsi="Wingdings" w:hint="default"/>
+        <w:sz w:val="20"/>
+      </w:rPr>
+    </w:lvl>
+    <w:lvl w:ilvl="7" w:tentative="1">
+      <w:start w:val="1"/>
+      <w:numFmt w:val="bullet"/>
+      <w:lvlText w:val=""/>
+      <w:lvlJc w:val="left"/>
+      <w:pPr>
+        <w:tabs>
+          <w:tab w:val="num" w:pos="5760"/>
+        </w:tabs>
+        <w:ind w:left="5760" w:hanging="360"/>
+      </w:pPr>
+      <w:rPr>
+        <w:rFonts w:ascii="Wingdings" w:hAnsi="Wingdings" w:hint="default"/>
+        <w:sz w:val="20"/>
+      </w:rPr>
+    </w:lvl>
+    <w:lvl w:ilvl="8" w:tentative="1">
+      <w:start w:val="1"/>
+      <w:numFmt w:val="bullet"/>
+      <w:lvlText w:val=""/>
+      <w:lvlJc w:val="left"/>
+      <w:pPr>
+        <w:tabs>
+          <w:tab w:val="num" w:pos="6480"/>
+        </w:tabs>
+        <w:ind w:left="6480" w:hanging="360"/>
+      </w:pPr>
+      <w:rPr>
+        <w:rFonts w:ascii="Wingdings" w:hAnsi="Wingdings" w:hint="default"/>
+        <w:sz w:val="20"/>
+      </w:rPr>
+    </w:lvl>
+  </w:abstractNum>
+  <w:abstractNum w:abstractNumId="3" w15:restartNumberingAfterBreak="0">
     <w:nsid w:val="56415662"/>
     <w:multiLevelType w:val="multilevel"/>
     <w:tmpl w:val="4DE8283C"/>
@@ -712,7 +1144,7 @@
         <w:sz w:val="20"/>
       </w:rPr>
     </w:lvl>
-    <w:lvl w:ilvl="1" w:tentative="1">
+    <w:lvl w:ilvl="1">
       <w:start w:val="1"/>
       <w:numFmt w:val="bullet"/>
       <w:lvlText w:val="o"/>
@@ -728,7 +1160,7 @@
         <w:sz w:val="20"/>
       </w:rPr>
     </w:lvl>
-    <w:lvl w:ilvl="2" w:tentative="1">
+    <w:lvl w:ilvl="2">
       <w:start w:val="1"/>
       <w:numFmt w:val="bullet"/>
       <w:lvlText w:val=""/>
@@ -841,7 +1273,7 @@
       </w:rPr>
     </w:lvl>
   </w:abstractNum>
-  <w:abstractNum w:abstractNumId="2" w15:restartNumberingAfterBreak="0">
+  <w:abstractNum w:abstractNumId="4" w15:restartNumberingAfterBreak="0">
     <w:nsid w:val="63D36850"/>
     <w:multiLevelType w:val="multilevel"/>
     <w:tmpl w:val="26503E4E"/>
@@ -990,7 +1422,7 @@
       </w:rPr>
     </w:lvl>
   </w:abstractNum>
-  <w:abstractNum w:abstractNumId="3" w15:restartNumberingAfterBreak="0">
+  <w:abstractNum w:abstractNumId="5" w15:restartNumberingAfterBreak="0">
     <w:nsid w:val="779278B0"/>
     <w:multiLevelType w:val="multilevel"/>
     <w:tmpl w:val="8392FA5C"/>
@@ -1140,15 +1572,21 @@
     </w:lvl>
   </w:abstractNum>
   <w:num w:numId="1" w16cid:durableId="1711103741">
+    <w:abstractNumId w:val="1"/>
+  </w:num>
+  <w:num w:numId="2" w16cid:durableId="2141337913">
+    <w:abstractNumId w:val="3"/>
+  </w:num>
+  <w:num w:numId="3" w16cid:durableId="559097156">
+    <w:abstractNumId w:val="5"/>
+  </w:num>
+  <w:num w:numId="4" w16cid:durableId="1573471237">
+    <w:abstractNumId w:val="4"/>
+  </w:num>
+  <w:num w:numId="5" w16cid:durableId="5862068">
     <w:abstractNumId w:val="0"/>
   </w:num>
-  <w:num w:numId="2" w16cid:durableId="2141337913">
-    <w:abstractNumId w:val="1"/>
-  </w:num>
-  <w:num w:numId="3" w16cid:durableId="559097156">
-    <w:abstractNumId w:val="3"/>
-  </w:num>
-  <w:num w:numId="4" w16cid:durableId="1573471237">
+  <w:num w:numId="6" w16cid:durableId="72169627">
     <w:abstractNumId w:val="2"/>
   </w:num>
 </w:numbering>
@@ -1766,6 +2204,7 @@
   <w:style w:type="character" w:default="1" w:styleId="DefaultParagraphFont">
     <w:name w:val="Default Paragraph Font"/>
     <w:uiPriority w:val="1"/>
+    <w:semiHidden/>
     <w:unhideWhenUsed/>
   </w:style>
   <w:style w:type="table" w:default="1" w:styleId="TableNormal">

</xml_diff>